<commit_message>
Updated Kevin to be the Privacy Officer.  He'll have to provide the uniform!
</commit_message>
<xml_diff>
--- a/hipaa_forms/breach-checklist.docx
+++ b/hipaa_forms/breach-checklist.docx
@@ -98,25 +98,7 @@
           <w:sz w:val="22"/>
           <w:szCs w:val="22"/>
         </w:rPr>
-        <w:t>provides guidance to the Privacy Officer in the case of a breach, or suspected breach, of electronic protected health information (</w:t>
-      </w:r>
-      <w:proofErr w:type="spellStart"/>
-      <w:r>
-        <w:rPr>
-          <w:rFonts w:ascii="Raleway" w:hAnsi="Raleway" w:cs="Arial"/>
-          <w:sz w:val="22"/>
-          <w:szCs w:val="22"/>
-        </w:rPr>
-        <w:t>ePHI</w:t>
-      </w:r>
-      <w:proofErr w:type="spellEnd"/>
-      <w:r>
-        <w:rPr>
-          <w:rFonts w:ascii="Raleway" w:hAnsi="Raleway" w:cs="Arial"/>
-          <w:sz w:val="22"/>
-          <w:szCs w:val="22"/>
-        </w:rPr>
-        <w:t>)</w:t>
+        <w:t>provides guidance to the Privacy Officer in the case of a breach, or suspected breach, of electronic protected health information (ePHI)</w:t>
       </w:r>
       <w:r>
         <w:rPr>
@@ -1128,7 +1110,6 @@
               </w:rPr>
               <w:t xml:space="preserve">nvolved, </w:t>
             </w:r>
-            <w:proofErr w:type="spellStart"/>
             <w:r>
               <w:rPr>
                 <w:rFonts w:ascii="Raleway" w:hAnsi="Raleway" w:cs="Arial"/>
@@ -1145,17 +1126,7 @@
                 <w:sz w:val="22"/>
                 <w:szCs w:val="22"/>
               </w:rPr>
-              <w:t>PHI</w:t>
-            </w:r>
-            <w:proofErr w:type="spellEnd"/>
-            <w:r>
-              <w:rPr>
-                <w:rFonts w:ascii="Raleway" w:hAnsi="Raleway" w:cs="Arial"/>
-                <w:i/>
-                <w:sz w:val="22"/>
-                <w:szCs w:val="22"/>
-              </w:rPr>
-              <w:t xml:space="preserve">, </w:t>
+              <w:t xml:space="preserve">PHI, </w:t>
             </w:r>
             <w:r>
               <w:rPr>
@@ -1649,27 +1620,7 @@
                 <w:sz w:val="22"/>
                 <w:szCs w:val="22"/>
               </w:rPr>
-              <w:t xml:space="preserve">Contact any other relevant parties (Rackspace, data center owners, </w:t>
-            </w:r>
-            <w:proofErr w:type="spellStart"/>
-            <w:r>
-              <w:rPr>
-                <w:rFonts w:ascii="Raleway" w:hAnsi="Raleway"/>
-                <w:i/>
-                <w:sz w:val="22"/>
-                <w:szCs w:val="22"/>
-              </w:rPr>
-              <w:t>etc</w:t>
-            </w:r>
-            <w:proofErr w:type="spellEnd"/>
-            <w:r>
-              <w:rPr>
-                <w:rFonts w:ascii="Raleway" w:hAnsi="Raleway"/>
-                <w:i/>
-                <w:sz w:val="22"/>
-                <w:szCs w:val="22"/>
-              </w:rPr>
-              <w:t>)</w:t>
+              <w:t>Contact any other relevant parties (Rackspace, data center owners, etc)</w:t>
             </w:r>
           </w:p>
         </w:tc>
@@ -2969,25 +2920,14 @@
                 <w:szCs w:val="22"/>
               </w:rPr>
             </w:pPr>
-            <w:proofErr w:type="gramStart"/>
-            <w:r>
-              <w:rPr>
-                <w:rFonts w:ascii="Raleway" w:hAnsi="Raleway" w:cs="Arial"/>
-                <w:i/>
-                <w:sz w:val="22"/>
-                <w:szCs w:val="22"/>
-              </w:rPr>
-              <w:t>or</w:t>
-            </w:r>
-            <w:proofErr w:type="gramEnd"/>
-            <w:r>
-              <w:rPr>
-                <w:rFonts w:ascii="Raleway" w:hAnsi="Raleway" w:cs="Arial"/>
-                <w:i/>
-                <w:sz w:val="22"/>
-                <w:szCs w:val="22"/>
-              </w:rPr>
-              <w:t xml:space="preserve"> Chief Security Officer</w:t>
+            <w:r>
+              <w:rPr>
+                <w:rFonts w:ascii="Raleway" w:hAnsi="Raleway" w:cs="Arial"/>
+                <w:i/>
+                <w:sz w:val="22"/>
+                <w:szCs w:val="22"/>
+              </w:rPr>
+              <w:t>or Chief Security Officer</w:t>
             </w:r>
           </w:p>
         </w:tc>
@@ -3781,7 +3721,6 @@
         </w:rPr>
         <w:t xml:space="preserve">Note:  Any single or combination of </w:t>
       </w:r>
-      <w:proofErr w:type="spellStart"/>
       <w:r>
         <w:rPr>
           <w:rFonts w:ascii="Raleway" w:hAnsi="Raleway" w:cs="Arial"/>
@@ -3796,16 +3735,7 @@
           <w:sz w:val="22"/>
           <w:szCs w:val="22"/>
         </w:rPr>
-        <w:t>PHI</w:t>
-      </w:r>
-      <w:proofErr w:type="spellEnd"/>
-      <w:r>
-        <w:rPr>
-          <w:rFonts w:ascii="Raleway" w:hAnsi="Raleway" w:cs="Arial"/>
-          <w:sz w:val="22"/>
-          <w:szCs w:val="22"/>
-        </w:rPr>
-        <w:t xml:space="preserve"> data elements used, accessed, or disclosed without</w:t>
+        <w:t>PHI data elements used, accessed, or disclosed without</w:t>
       </w:r>
       <w:r>
         <w:rPr>
@@ -4132,25 +4062,7 @@
                 <w:sz w:val="22"/>
                 <w:szCs w:val="22"/>
               </w:rPr>
-              <w:t xml:space="preserve">All Elements of Dates Related to Individual (birth, death, </w:t>
-            </w:r>
-            <w:proofErr w:type="spellStart"/>
-            <w:r>
-              <w:rPr>
-                <w:rFonts w:ascii="Raleway" w:hAnsi="Raleway" w:cs="Arial"/>
-                <w:sz w:val="22"/>
-                <w:szCs w:val="22"/>
-              </w:rPr>
-              <w:t>adm</w:t>
-            </w:r>
-            <w:proofErr w:type="spellEnd"/>
-            <w:r>
-              <w:rPr>
-                <w:rFonts w:ascii="Raleway" w:hAnsi="Raleway" w:cs="Arial"/>
-                <w:sz w:val="22"/>
-                <w:szCs w:val="22"/>
-              </w:rPr>
-              <w:t>)</w:t>
+              <w:t>All Elements of Dates Related to Individual (birth, death, adm)</w:t>
             </w:r>
           </w:p>
         </w:tc>
@@ -5015,42 +4927,46 @@
                 <w:sz w:val="20"/>
                 <w:szCs w:val="20"/>
               </w:rPr>
-              <w:t xml:space="preserve">Collin </w:t>
-            </w:r>
-            <w:proofErr w:type="spellStart"/>
-            <w:r>
+              <w:t>Kevin Coker</w:t>
+            </w:r>
+          </w:p>
+        </w:tc>
+        <w:tc>
+          <w:tcPr>
+            <w:tcW w:w="2970" w:type="dxa"/>
+            <w:vAlign w:val="center"/>
+          </w:tcPr>
+          <w:p>
+            <w:pPr>
               <w:rPr>
                 <w:rFonts w:ascii="Raleway" w:hAnsi="Raleway" w:cs="Arial"/>
                 <w:sz w:val="20"/>
                 <w:szCs w:val="20"/>
               </w:rPr>
-              <w:t>Brack</w:t>
-            </w:r>
-            <w:proofErr w:type="spellEnd"/>
-          </w:p>
-        </w:tc>
-        <w:tc>
-          <w:tcPr>
-            <w:tcW w:w="2970" w:type="dxa"/>
-            <w:vAlign w:val="center"/>
-          </w:tcPr>
-          <w:p>
-            <w:pPr>
+            </w:pPr>
+            <w:r>
               <w:rPr>
                 <w:rFonts w:ascii="Raleway" w:hAnsi="Raleway" w:cs="Arial"/>
                 <w:sz w:val="20"/>
                 <w:szCs w:val="20"/>
               </w:rPr>
-            </w:pPr>
-            <w:r>
+              <w:t>Privacy Officer</w:t>
+            </w:r>
+          </w:p>
+          <w:p>
+            <w:pPr>
               <w:rPr>
                 <w:rFonts w:ascii="Raleway" w:hAnsi="Raleway" w:cs="Arial"/>
                 <w:sz w:val="20"/>
                 <w:szCs w:val="20"/>
               </w:rPr>
-              <w:t>Privacy Officer</w:t>
-            </w:r>
-          </w:p>
+            </w:pPr>
+          </w:p>
+        </w:tc>
+        <w:tc>
+          <w:tcPr>
+            <w:tcW w:w="2340" w:type="dxa"/>
+          </w:tcPr>
           <w:p>
             <w:pPr>
               <w:rPr>
@@ -5059,30 +4975,14 @@
                 <w:szCs w:val="20"/>
               </w:rPr>
             </w:pPr>
-          </w:p>
-        </w:tc>
-        <w:tc>
-          <w:tcPr>
-            <w:tcW w:w="2340" w:type="dxa"/>
-          </w:tcPr>
-          <w:p>
-            <w:pPr>
+            <w:r>
               <w:rPr>
                 <w:rFonts w:ascii="Raleway" w:hAnsi="Raleway" w:cs="Arial"/>
                 <w:sz w:val="20"/>
                 <w:szCs w:val="20"/>
               </w:rPr>
-            </w:pPr>
-            <w:r>
-              <w:rPr>
-                <w:rFonts w:ascii="Raleway" w:hAnsi="Raleway" w:cs="Arial"/>
-                <w:sz w:val="20"/>
-                <w:szCs w:val="20"/>
-              </w:rPr>
-              <w:t>409-939-3941</w:t>
-            </w:r>
-            <w:bookmarkStart w:id="0" w:name="_GoBack"/>
-            <w:bookmarkEnd w:id="0"/>
+              <w:t>501-319-4156</w:t>
+            </w:r>
           </w:p>
         </w:tc>
         <w:tc>
@@ -5106,7 +5006,15 @@
                 <w:sz w:val="18"/>
                 <w:szCs w:val="18"/>
               </w:rPr>
-              <w:t>cbrack@molecularmatch.com</w:t>
+              <w:t>kcoker</w:t>
+            </w:r>
+            <w:r>
+              <w:rPr>
+                <w:rFonts w:ascii="Raleway" w:hAnsi="Raleway" w:cs="Arial"/>
+                <w:sz w:val="18"/>
+                <w:szCs w:val="18"/>
+              </w:rPr>
+              <w:t>@molecularmatch.com</w:t>
             </w:r>
           </w:p>
         </w:tc>
@@ -5133,41 +5041,42 @@
                 <w:sz w:val="20"/>
                 <w:szCs w:val="20"/>
               </w:rPr>
-              <w:t xml:space="preserve">Nick </w:t>
-            </w:r>
-            <w:proofErr w:type="spellStart"/>
-            <w:r>
+              <w:t>Nick Tackes</w:t>
+            </w:r>
+          </w:p>
+        </w:tc>
+        <w:tc>
+          <w:tcPr>
+            <w:tcW w:w="2970" w:type="dxa"/>
+            <w:vAlign w:val="center"/>
+          </w:tcPr>
+          <w:p>
+            <w:pPr>
               <w:rPr>
                 <w:rFonts w:ascii="Raleway" w:hAnsi="Raleway" w:cs="Arial"/>
                 <w:sz w:val="20"/>
                 <w:szCs w:val="20"/>
               </w:rPr>
-              <w:t>Tackes</w:t>
-            </w:r>
-            <w:proofErr w:type="spellEnd"/>
-          </w:p>
-        </w:tc>
-        <w:tc>
-          <w:tcPr>
-            <w:tcW w:w="2970" w:type="dxa"/>
-            <w:vAlign w:val="center"/>
-          </w:tcPr>
-          <w:p>
-            <w:pPr>
+            </w:pPr>
+            <w:r>
               <w:rPr>
                 <w:rFonts w:ascii="Raleway" w:hAnsi="Raleway" w:cs="Arial"/>
                 <w:sz w:val="20"/>
                 <w:szCs w:val="20"/>
               </w:rPr>
-            </w:pPr>
-            <w:r>
+              <w:t xml:space="preserve">Chief Technology and </w:t>
+            </w:r>
+          </w:p>
+          <w:p>
+            <w:pPr>
               <w:rPr>
                 <w:rFonts w:ascii="Raleway" w:hAnsi="Raleway" w:cs="Arial"/>
                 <w:sz w:val="20"/>
                 <w:szCs w:val="20"/>
               </w:rPr>
-              <w:t xml:space="preserve">Chief Technology and </w:t>
-            </w:r>
+            </w:pPr>
+            <w:bookmarkStart w:id="0" w:name="_GoBack"/>
+            <w:bookmarkEnd w:id="0"/>
             <w:r>
               <w:rPr>
                 <w:rFonts w:ascii="Raleway" w:hAnsi="Raleway" w:cs="Arial"/>
@@ -5528,7 +5437,7 @@
   <w:abstractNum w:abstractNumId="0">
     <w:nsid w:val="FFFFFF1D"/>
     <w:multiLevelType w:val="multilevel"/>
-    <w:tmpl w:val="BF36F4A8"/>
+    <w:tmpl w:val="C4846F42"/>
     <w:lvl w:ilvl="0">
       <w:start w:val="1"/>
       <w:numFmt w:val="bullet"/>

</xml_diff>